<commit_message>
added to the research doc
</commit_message>
<xml_diff>
--- a/Template-Project-Report-Draft.docx
+++ b/Template-Project-Report-Draft.docx
@@ -1044,7 +1044,13 @@
         <w:rPr>
           <w:szCs w:val="24"/>
         </w:rPr>
-        <w:t>The question that I asked when choosing my topic for my research project, was although each of these pathfinding algorithms are good in their own merit where should one choose each over the other and is there a scenario where each is applicable?</w:t>
+        <w:t xml:space="preserve">The question that I asked when choosing my topic for my research project, was although each of these pathfinding algorithms are good in their own merit where should one </w:t>
+      </w:r>
+      <w:r>
+        <w:rPr>
+          <w:szCs w:val="24"/>
+        </w:rPr>
+        <w:t>be chosen over</w:t>
       </w:r>
       <w:r>
         <w:rPr>
@@ -1056,7 +1062,49 @@
         <w:rPr>
           <w:szCs w:val="24"/>
         </w:rPr>
-        <w:t>In this paper I will research this problem using various scenarios and different kinds of programming techniques to present cases for each algorithm ones where maybe D* is more preferable than A* and the inverse of that where A* is more preferable than D*. This will be backed up by Data I provide using various test cases acquired using my own code.</w:t>
+        <w:t>the other and</w:t>
+      </w:r>
+      <w:r>
+        <w:rPr>
+          <w:szCs w:val="24"/>
+        </w:rPr>
+        <w:t xml:space="preserve"> is there a scenario where each</w:t>
+      </w:r>
+      <w:r>
+        <w:rPr>
+          <w:szCs w:val="24"/>
+        </w:rPr>
+        <w:t xml:space="preserve"> one</w:t>
+      </w:r>
+      <w:r>
+        <w:rPr>
+          <w:szCs w:val="24"/>
+        </w:rPr>
+        <w:t xml:space="preserve"> is applicable?</w:t>
+      </w:r>
+      <w:r>
+        <w:rPr>
+          <w:szCs w:val="24"/>
+        </w:rPr>
+        <w:t xml:space="preserve"> </w:t>
+      </w:r>
+      <w:r>
+        <w:rPr>
+          <w:szCs w:val="24"/>
+        </w:rPr>
+        <w:t xml:space="preserve">In this paper I will research this problem using various scenarios and different kinds of programming techniques to present cases for each algorithm ones where maybe D* </w:t>
+      </w:r>
+      <w:r>
+        <w:rPr>
+          <w:szCs w:val="24"/>
+        </w:rPr>
+        <w:t xml:space="preserve">(dynamic A*) </w:t>
+      </w:r>
+      <w:r>
+        <w:rPr>
+          <w:szCs w:val="24"/>
+        </w:rPr>
+        <w:t>is more preferable than A* and the inverse of that where A* is more preferable than D*. This will be backed up by Data I provide using various test cases acquired using my own code.</w:t>
       </w:r>
       <w:r>
         <w:rPr>
@@ -1068,7 +1116,31 @@
         <w:rPr>
           <w:szCs w:val="24"/>
         </w:rPr>
-        <w:t>This paper focuses on the pro’s and cons of each algorithm and will display them in equal manner so the reader can clearly understand the problems both my cause given certain situations and how they may solve other situations.</w:t>
+        <w:t xml:space="preserve">This paper focuses on the pro’s and cons of each algorithm and will display them in equal manner so the reader can clearly understand the problems </w:t>
+      </w:r>
+      <w:r>
+        <w:rPr>
+          <w:szCs w:val="24"/>
+        </w:rPr>
+        <w:t>of both in</w:t>
+      </w:r>
+      <w:r>
+        <w:rPr>
+          <w:szCs w:val="24"/>
+        </w:rPr>
+        <w:t xml:space="preserve"> certain situations and how they may </w:t>
+      </w:r>
+      <w:r>
+        <w:rPr>
+          <w:szCs w:val="24"/>
+        </w:rPr>
+        <w:t xml:space="preserve">be the perfect solution in </w:t>
+      </w:r>
+      <w:r>
+        <w:rPr>
+          <w:szCs w:val="24"/>
+        </w:rPr>
+        <w:t>other situations.</w:t>
       </w:r>
     </w:p>
     <w:p>
@@ -1143,7 +1215,43 @@
         <w:pStyle w:val="ReportGuidelines"/>
       </w:pPr>
       <w:r>
-        <w:t xml:space="preserve">In computer games development the developers may be faced with a problem with how to get their character from a to b. when faced with this problem they may then come to the solution of adding a pathfinding algorithm to safely get their character from a to b. This is a problem core to gaming as a whole. In finding the solution to this problem they could potentially find several solutions using various different algorithms where this problem becomes more difficult to solve as a whole is when they have an everchanging game world with various objects getting destroyed in front of the player. As such they have to perhaps change path to get to the end point safely. </w:t>
+        <w:t>In computer games development</w:t>
+      </w:r>
+      <w:r>
+        <w:t xml:space="preserve">, </w:t>
+      </w:r>
+      <w:r>
+        <w:t>developers may be faced with a problem with how to get their character from a to b. when faced with this problem they may then come to the solution of adding a pathfinding algorithm to safely get their character from a to b. This is a problem core to gaming as a whole. In finding the solution to this problem they could potentially find several solutions using various different algorithms where this problem becomes more difficult to solve as a whole is when they have an everchanging game world with various objects getting destroyed in front of the player</w:t>
+      </w:r>
+      <w:r>
+        <w:t xml:space="preserve"> on their designed grid. This may for instance destroy a node in the grid and a</w:t>
+      </w:r>
+      <w:r>
+        <w:t xml:space="preserve">s such they have to perhaps change </w:t>
+      </w:r>
+      <w:r>
+        <w:t xml:space="preserve">their </w:t>
+      </w:r>
+      <w:r>
+        <w:t xml:space="preserve">path </w:t>
+      </w:r>
+      <w:r>
+        <w:t xml:space="preserve">for getting </w:t>
+      </w:r>
+      <w:r>
+        <w:t xml:space="preserve">to the </w:t>
+      </w:r>
+      <w:r>
+        <w:t xml:space="preserve">chosen </w:t>
+      </w:r>
+      <w:r>
+        <w:t>end point safely</w:t>
+      </w:r>
+      <w:r>
+        <w:t xml:space="preserve"> and as quickly as possible</w:t>
+      </w:r>
+      <w:r>
+        <w:t xml:space="preserve">. </w:t>
       </w:r>
     </w:p>
     <w:p>
@@ -1153,21 +1261,58 @@
       <w:r>
         <w:t>This is why I chose this topic as a comparison between the two pathfinding algorithms A* and D* has a very big impact on developers as in games development the speed of such algorithms is extremely important and each algorithm shines in different scenarios to others.</w:t>
       </w:r>
+      <w:r>
+        <w:t xml:space="preserve"> It will do this as in my project I will return the most optimal algorithm to the user. For instance, this will be done us using big O notation. I will also compare parts of the individual algorithms themselves and see where they compare or differ or even how they approach a problem. </w:t>
+      </w:r>
     </w:p>
     <w:p>
       <w:pPr>
         <w:pStyle w:val="ReportGuidelines"/>
       </w:pPr>
       <w:r>
-        <w:t xml:space="preserve">My end goal of this research topic is to conclusively come to an optimal decision for the reader to then go and implement the algorithm most suited to their problem which will in turn optimise their games speed and along side that be able to explain each algorithm in such detail that they </w:t>
-      </w:r>
-      <w:proofErr w:type="gramStart"/>
-      <w:r>
-        <w:t>wont</w:t>
-      </w:r>
-      <w:proofErr w:type="gramEnd"/>
-      <w:r>
-        <w:t xml:space="preserve"> have any problem implementing either.</w:t>
+        <w:t xml:space="preserve">My end goal of this research topic is to </w:t>
+      </w:r>
+      <w:r>
+        <w:t xml:space="preserve">comprehensively and conclusively </w:t>
+      </w:r>
+      <w:r>
+        <w:t xml:space="preserve">come to </w:t>
+      </w:r>
+      <w:r>
+        <w:t>to the most</w:t>
+      </w:r>
+      <w:r>
+        <w:t xml:space="preserve"> optimal decision for the reader </w:t>
+      </w:r>
+      <w:r>
+        <w:t xml:space="preserve"> of this project and then in turn they will be able </w:t>
+      </w:r>
+      <w:r>
+        <w:t xml:space="preserve">to go </w:t>
+      </w:r>
+      <w:r>
+        <w:lastRenderedPageBreak/>
+        <w:t xml:space="preserve">and implement the algorithm most suited to their problem which will in turn optimise their games speed and along side that be able to </w:t>
+      </w:r>
+      <w:r>
+        <w:t xml:space="preserve">understand </w:t>
+      </w:r>
+      <w:r>
+        <w:t>each algorithm in such detail that they won</w:t>
+      </w:r>
+      <w:r>
+        <w:t>’</w:t>
+      </w:r>
+      <w:r>
+        <w:t xml:space="preserve">t have any problem </w:t>
+      </w:r>
+      <w:r>
+        <w:t xml:space="preserve">explaining it to others </w:t>
+      </w:r>
+      <w:bookmarkStart w:id="3" w:name="_GoBack"/>
+      <w:bookmarkEnd w:id="3"/>
+      <w:r>
+        <w:t>either.</w:t>
       </w:r>
     </w:p>
     <w:p>
@@ -1188,7 +1333,6 @@
         <w:pStyle w:val="ReportGuidelines"/>
       </w:pPr>
       <w:r>
-        <w:lastRenderedPageBreak/>
         <w:t xml:space="preserve">Summarize </w:t>
       </w:r>
       <w:r>
@@ -1203,7 +1347,7 @@
           <w:szCs w:val="24"/>
         </w:rPr>
       </w:pPr>
-      <w:bookmarkStart w:id="3" w:name="_Toc54714376"/>
+      <w:bookmarkStart w:id="4" w:name="_Toc54714376"/>
       <w:r>
         <w:rPr>
           <w:sz w:val="24"/>
@@ -1211,7 +1355,7 @@
         </w:rPr>
         <w:t>Literature Review</w:t>
       </w:r>
-      <w:bookmarkEnd w:id="3"/>
+      <w:bookmarkEnd w:id="4"/>
     </w:p>
     <w:p>
       <w:pPr>
@@ -1238,8 +1382,6 @@
         </w:rPr>
         <w:t>.</w:t>
       </w:r>
-      <w:bookmarkStart w:id="4" w:name="_GoBack"/>
-      <w:bookmarkEnd w:id="4"/>
     </w:p>
     <w:p>
       <w:pPr>
@@ -1487,11 +1629,7 @@
     </w:p>
     <w:p>
       <w:r>
-        <w:t xml:space="preserve">What went right? What went wrong? What (if anything) is still outstanding/missing (i.e., still left to do)?  If starting again, how would you approach this project differently? What advice would you have for someone attempting a similar project in the future? Were your </w:t>
-      </w:r>
-      <w:r>
-        <w:lastRenderedPageBreak/>
-        <w:t>technology choices the right or wrong ones? If you chose the wrong technology, provide justifications for why you think this. What were the implications of your technology choices?</w:t>
+        <w:t>What went right? What went wrong? What (if anything) is still outstanding/missing (i.e., still left to do)?  If starting again, how would you approach this project differently? What advice would you have for someone attempting a similar project in the future? Were your technology choices the right or wrong ones? If you chose the wrong technology, provide justifications for why you think this. What were the implications of your technology choices?</w:t>
       </w:r>
     </w:p>
     <w:p/>
@@ -1595,10 +1733,7 @@
       </w:r>
       <w:proofErr w:type="gramStart"/>
       <w:r>
-        <w:t xml:space="preserve">-  </w:t>
-      </w:r>
-      <w:r>
-        <w:t>Path</w:t>
+        <w:t>-  Path</w:t>
       </w:r>
       <w:proofErr w:type="gramEnd"/>
       <w:r>
@@ -4842,6 +4977,15 @@
 </file>
 
 <file path=customXml/item1.xml><?xml version="1.0" encoding="utf-8"?>
+<?mso-contentType ?>
+<FormTemplates xmlns="http://schemas.microsoft.com/sharepoint/v3/contenttype/forms">
+  <Display>DocumentLibraryForm</Display>
+  <Edit>DocumentLibraryForm</Edit>
+  <New>DocumentLibraryForm</New>
+</FormTemplates>
+</file>
+
+<file path=customXml/item2.xml><?xml version="1.0" encoding="utf-8"?>
 <ct:contentTypeSchema xmlns:ct="http://schemas.microsoft.com/office/2006/metadata/contentType" xmlns:ma="http://schemas.microsoft.com/office/2006/metadata/properties/metaAttributes" ct:_="" ma:_="" ma:contentTypeName="Document" ma:contentTypeID="0x010100B4B3963D136B89489C303B1F134CDEFE" ma:contentTypeVersion="2" ma:contentTypeDescription="Create a new document." ma:contentTypeScope="" ma:versionID="308c9ae795ee33ed826f6ffffe232275">
   <xsd:schema xmlns:xsd="http://www.w3.org/2001/XMLSchema" xmlns:xs="http://www.w3.org/2001/XMLSchema" xmlns:p="http://schemas.microsoft.com/office/2006/metadata/properties" xmlns:ns2="3d09ae41-e7b8-4678-82ce-f613907bc86b" targetNamespace="http://schemas.microsoft.com/office/2006/metadata/properties" ma:root="true" ma:fieldsID="ae9e1e531943a4b87ea1040b939bb65d" ns2:_="">
     <xsd:import namespace="3d09ae41-e7b8-4678-82ce-f613907bc86b"/>
@@ -4973,15 +5117,6 @@
 </ct:contentTypeSchema>
 </file>
 
-<file path=customXml/item2.xml><?xml version="1.0" encoding="utf-8"?>
-<?mso-contentType ?>
-<FormTemplates xmlns="http://schemas.microsoft.com/sharepoint/v3/contenttype/forms">
-  <Display>DocumentLibraryForm</Display>
-  <Edit>DocumentLibraryForm</Edit>
-  <New>DocumentLibraryForm</New>
-</FormTemplates>
-</file>
-
 <file path=customXml/item3.xml><?xml version="1.0" encoding="utf-8"?>
 <p:properties xmlns:p="http://schemas.microsoft.com/office/2006/metadata/properties" xmlns:xsi="http://www.w3.org/2001/XMLSchema-instance" xmlns:pc="http://schemas.microsoft.com/office/infopath/2007/PartnerControls">
   <documentManagement/>
@@ -4993,6 +5128,14 @@
 </file>
 
 <file path=customXml/itemProps1.xml><?xml version="1.0" encoding="utf-8"?>
+<ds:datastoreItem xmlns:ds="http://schemas.openxmlformats.org/officeDocument/2006/customXml" ds:itemID="{62938047-4573-473E-BF0E-290566D59595}">
+  <ds:schemaRefs>
+    <ds:schemaRef ds:uri="http://schemas.microsoft.com/sharepoint/v3/contenttype/forms"/>
+  </ds:schemaRefs>
+</ds:datastoreItem>
+</file>
+
+<file path=customXml/itemProps2.xml><?xml version="1.0" encoding="utf-8"?>
 <ds:datastoreItem xmlns:ds="http://schemas.openxmlformats.org/officeDocument/2006/customXml" ds:itemID="{2565A03E-28DF-494F-BAE7-C32272330B83}">
   <ds:schemaRefs>
     <ds:schemaRef ds:uri="http://schemas.microsoft.com/office/2006/metadata/contentType"/>
@@ -5010,14 +5153,6 @@
 </ds:datastoreItem>
 </file>
 
-<file path=customXml/itemProps2.xml><?xml version="1.0" encoding="utf-8"?>
-<ds:datastoreItem xmlns:ds="http://schemas.openxmlformats.org/officeDocument/2006/customXml" ds:itemID="{62938047-4573-473E-BF0E-290566D59595}">
-  <ds:schemaRefs>
-    <ds:schemaRef ds:uri="http://schemas.microsoft.com/sharepoint/v3/contenttype/forms"/>
-  </ds:schemaRefs>
-</ds:datastoreItem>
-</file>
-
 <file path=customXml/itemProps3.xml><?xml version="1.0" encoding="utf-8"?>
 <ds:datastoreItem xmlns:ds="http://schemas.openxmlformats.org/officeDocument/2006/customXml" ds:itemID="{B81975BD-F3A5-4B76-88D3-92416F194EA7}">
   <ds:schemaRefs>
@@ -5028,7 +5163,7 @@
 </file>
 
 <file path=customXml/itemProps4.xml><?xml version="1.0" encoding="utf-8"?>
-<ds:datastoreItem xmlns:ds="http://schemas.openxmlformats.org/officeDocument/2006/customXml" ds:itemID="{DC6D6C10-718F-4BEB-8011-A382047EEEB0}">
+<ds:datastoreItem xmlns:ds="http://schemas.openxmlformats.org/officeDocument/2006/customXml" ds:itemID="{FCEEE760-1B58-49A5-A55A-426D8BA7C466}">
   <ds:schemaRefs>
     <ds:schemaRef ds:uri="http://schemas.openxmlformats.org/officeDocument/2006/bibliography"/>
   </ds:schemaRefs>

</xml_diff>

<commit_message>
added to research doc
</commit_message>
<xml_diff>
--- a/Template-Project-Report-Draft.docx
+++ b/Template-Project-Report-Draft.docx
@@ -1285,7 +1285,7 @@
         <w:t xml:space="preserve"> optimal decision for the reader </w:t>
       </w:r>
       <w:r>
-        <w:t xml:space="preserve"> of this project and then in turn they will be able </w:t>
+        <w:t xml:space="preserve">of this project and then in turn they will be able </w:t>
       </w:r>
       <w:r>
         <w:t xml:space="preserve">to go </w:t>
@@ -1309,35 +1309,80 @@
       <w:r>
         <w:t xml:space="preserve">explaining it to others </w:t>
       </w:r>
+      <w:r>
+        <w:t>either.</w:t>
+      </w:r>
+    </w:p>
+    <w:p>
+      <w:pPr>
+        <w:pStyle w:val="ReportGuidelines"/>
+      </w:pPr>
+      <w:r>
+        <w:t>Research question?  what is the effect of having A* on a dynamic game world?</w:t>
+      </w:r>
+    </w:p>
+    <w:p>
+      <w:pPr>
+        <w:pStyle w:val="ReportGuidelines"/>
+      </w:pPr>
+    </w:p>
+    <w:p>
+      <w:pPr>
+        <w:pStyle w:val="ReportGuidelines"/>
+      </w:pPr>
+      <w:r>
+        <w:t xml:space="preserve">Summarize </w:t>
+      </w:r>
+      <w:r>
+        <w:t>the main contributions of the project.</w:t>
+      </w:r>
+    </w:p>
+    <w:p>
+      <w:pPr>
+        <w:pStyle w:val="ReportGuidelines"/>
+      </w:pPr>
+      <w:r>
+        <w:t>Technologies to be used:</w:t>
+      </w:r>
+    </w:p>
+    <w:p>
+      <w:pPr>
+        <w:pStyle w:val="ReportGuidelines"/>
+      </w:pPr>
+      <w:r>
+        <w:t>SFML -2.5.1</w:t>
+      </w:r>
+    </w:p>
+    <w:p>
+      <w:pPr>
+        <w:pStyle w:val="ReportGuidelines"/>
+      </w:pPr>
+      <w:r>
+        <w:t>Visual Studio 2022</w:t>
+      </w:r>
+    </w:p>
+    <w:p>
+      <w:pPr>
+        <w:pStyle w:val="ReportGuidelines"/>
+      </w:pPr>
+      <w:r>
+        <w:t>C++</w:t>
+      </w:r>
+    </w:p>
+    <w:p>
+      <w:pPr>
+        <w:pStyle w:val="ReportGuidelines"/>
+      </w:pPr>
+      <w:r>
+        <w:t>SQL</w:t>
+      </w:r>
+    </w:p>
+    <w:p>
+      <w:pPr>
+        <w:pStyle w:val="ReportGuidelines"/>
+      </w:pPr>
       <w:bookmarkStart w:id="3" w:name="_GoBack"/>
       <w:bookmarkEnd w:id="3"/>
-      <w:r>
-        <w:t>either.</w:t>
-      </w:r>
-    </w:p>
-    <w:p>
-      <w:pPr>
-        <w:pStyle w:val="ReportGuidelines"/>
-      </w:pPr>
-      <w:r>
-        <w:t>Research question?  what is the effect of having A* on a dynamic game world?</w:t>
-      </w:r>
-    </w:p>
-    <w:p>
-      <w:pPr>
-        <w:pStyle w:val="ReportGuidelines"/>
-      </w:pPr>
-    </w:p>
-    <w:p>
-      <w:pPr>
-        <w:pStyle w:val="ReportGuidelines"/>
-      </w:pPr>
-      <w:r>
-        <w:t xml:space="preserve">Summarize </w:t>
-      </w:r>
-      <w:r>
-        <w:t>the main contributions of the project.</w:t>
-      </w:r>
     </w:p>
     <w:p>
       <w:pPr>
@@ -1562,6 +1607,7 @@
     </w:p>
     <w:p>
       <w:r>
+        <w:lastRenderedPageBreak/>
         <w:t xml:space="preserve"> </w:t>
       </w:r>
     </w:p>
@@ -1818,6 +1864,7 @@
           <w:rFonts w:eastAsia="Times New Roman"/>
           <w:szCs w:val="24"/>
         </w:rPr>
+        <w:lastRenderedPageBreak/>
         <w:t>This might include ethics application and other relevant material e.g. copy of any questionnaires used.</w:t>
       </w:r>
     </w:p>
@@ -5163,7 +5210,7 @@
 </file>
 
 <file path=customXml/itemProps4.xml><?xml version="1.0" encoding="utf-8"?>
-<ds:datastoreItem xmlns:ds="http://schemas.openxmlformats.org/officeDocument/2006/customXml" ds:itemID="{FCEEE760-1B58-49A5-A55A-426D8BA7C466}">
+<ds:datastoreItem xmlns:ds="http://schemas.openxmlformats.org/officeDocument/2006/customXml" ds:itemID="{14B543C0-656D-4CA1-9724-471EBEBFBC8F}">
   <ds:schemaRefs>
     <ds:schemaRef ds:uri="http://schemas.openxmlformats.org/officeDocument/2006/bibliography"/>
   </ds:schemaRefs>

</xml_diff>

<commit_message>
adding reset of a star and D star
</commit_message>
<xml_diff>
--- a/Template-Project-Report-Draft.docx
+++ b/Template-Project-Report-Draft.docx
@@ -1380,27 +1380,28 @@
     <w:p>
       <w:pPr>
         <w:pStyle w:val="ReportGuidelines"/>
-      </w:pPr>
-      <w:bookmarkStart w:id="3" w:name="_GoBack"/>
+        <w:rPr>
+          <w:lang w:val="en-US"/>
+        </w:rPr>
+      </w:pPr>
+    </w:p>
+    <w:p>
+      <w:pPr>
+        <w:pStyle w:val="Heading1"/>
+        <w:rPr>
+          <w:sz w:val="24"/>
+          <w:szCs w:val="24"/>
+        </w:rPr>
+      </w:pPr>
+      <w:bookmarkStart w:id="3" w:name="_Toc54714376"/>
+      <w:r>
+        <w:rPr>
+          <w:sz w:val="24"/>
+          <w:szCs w:val="24"/>
+        </w:rPr>
+        <w:t>Literature Review</w:t>
+      </w:r>
       <w:bookmarkEnd w:id="3"/>
-    </w:p>
-    <w:p>
-      <w:pPr>
-        <w:pStyle w:val="Heading1"/>
-        <w:rPr>
-          <w:sz w:val="24"/>
-          <w:szCs w:val="24"/>
-        </w:rPr>
-      </w:pPr>
-      <w:bookmarkStart w:id="4" w:name="_Toc54714376"/>
-      <w:r>
-        <w:rPr>
-          <w:sz w:val="24"/>
-          <w:szCs w:val="24"/>
-        </w:rPr>
-        <w:t>Literature Review</w:t>
-      </w:r>
-      <w:bookmarkEnd w:id="4"/>
     </w:p>
     <w:p>
       <w:pPr>
@@ -1536,7 +1537,7 @@
           <w:szCs w:val="24"/>
         </w:rPr>
       </w:pPr>
-      <w:bookmarkStart w:id="5" w:name="_Toc54714377"/>
+      <w:bookmarkStart w:id="4" w:name="_Toc54714377"/>
       <w:r>
         <w:rPr>
           <w:sz w:val="24"/>
@@ -1551,7 +1552,7 @@
         </w:rPr>
         <w:t>and Discussion</w:t>
       </w:r>
-      <w:bookmarkEnd w:id="5"/>
+      <w:bookmarkEnd w:id="4"/>
     </w:p>
     <w:p>
       <w:r>
@@ -1687,7 +1688,7 @@
           <w:szCs w:val="24"/>
         </w:rPr>
       </w:pPr>
-      <w:bookmarkStart w:id="6" w:name="_Toc54714378"/>
+      <w:bookmarkStart w:id="5" w:name="_Toc54714378"/>
       <w:r>
         <w:rPr>
           <w:sz w:val="24"/>
@@ -1695,7 +1696,7 @@
         </w:rPr>
         <w:t>Conclusions</w:t>
       </w:r>
-      <w:bookmarkEnd w:id="6"/>
+      <w:bookmarkEnd w:id="5"/>
     </w:p>
     <w:p>
       <w:r>
@@ -1731,7 +1732,7 @@
           <w:szCs w:val="24"/>
         </w:rPr>
       </w:pPr>
-      <w:bookmarkStart w:id="7" w:name="_Toc54714379"/>
+      <w:bookmarkStart w:id="6" w:name="_Toc54714379"/>
       <w:r>
         <w:rPr>
           <w:sz w:val="24"/>
@@ -1739,88 +1740,132 @@
         </w:rPr>
         <w:t>References</w:t>
       </w:r>
+      <w:bookmarkEnd w:id="6"/>
+      <w:r>
+        <w:rPr>
+          <w:sz w:val="24"/>
+          <w:szCs w:val="24"/>
+        </w:rPr>
+        <w:t xml:space="preserve"> </w:t>
+      </w:r>
+      <w:proofErr w:type="gramStart"/>
+      <w:r>
+        <w:rPr>
+          <w:sz w:val="24"/>
+          <w:szCs w:val="24"/>
+        </w:rPr>
+        <w:t>( adding</w:t>
+      </w:r>
+      <w:proofErr w:type="gramEnd"/>
+      <w:r>
+        <w:rPr>
+          <w:sz w:val="24"/>
+          <w:szCs w:val="24"/>
+        </w:rPr>
+        <w:t xml:space="preserve"> all links here for now )</w:t>
+      </w:r>
+    </w:p>
+    <w:p/>
+    <w:p>
+      <w:hyperlink r:id="rId12" w:history="1">
+        <w:r>
+          <w:rPr>
+            <w:rStyle w:val="Hyperlink"/>
+          </w:rPr>
+          <w:t>https://core.ac.uk/download/pdf/235050716.pdf</w:t>
+        </w:r>
+      </w:hyperlink>
+      <w:r>
+        <w:t xml:space="preserve"> </w:t>
+      </w:r>
+      <w:proofErr w:type="gramStart"/>
+      <w:r>
+        <w:t>-  Path</w:t>
+      </w:r>
+      <w:proofErr w:type="gramEnd"/>
+      <w:r>
+        <w:t xml:space="preserve"> Planning Algorithm using D* Heuristic Method Based on PSO in Dynamic Environment Firas A. </w:t>
+      </w:r>
+      <w:proofErr w:type="spellStart"/>
+      <w:r>
+        <w:t>Raheema</w:t>
+      </w:r>
+      <w:proofErr w:type="spellEnd"/>
+      <w:r>
+        <w:t xml:space="preserve"> *, </w:t>
+      </w:r>
+      <w:proofErr w:type="spellStart"/>
+      <w:r>
+        <w:t>Umniah</w:t>
+      </w:r>
+      <w:proofErr w:type="spellEnd"/>
+      <w:r>
+        <w:t xml:space="preserve"> I. </w:t>
+      </w:r>
+      <w:proofErr w:type="spellStart"/>
+      <w:r>
+        <w:t>Hameedb</w:t>
+      </w:r>
+      <w:proofErr w:type="spellEnd"/>
+    </w:p>
+    <w:p>
+      <w:hyperlink r:id="rId13" w:history="1">
+        <w:r>
+          <w:rPr>
+            <w:rStyle w:val="Hyperlink"/>
+          </w:rPr>
+          <w:t>https://medium.com/@nicholas.w.swift/easy-a-star-pathfinding-7e6689c7f7b2</w:t>
+        </w:r>
+      </w:hyperlink>
+      <w:r>
+        <w:t xml:space="preserve">  -Nicholas Swift Feb 27 2017</w:t>
+      </w:r>
+    </w:p>
+    <w:p>
+      <w:hyperlink r:id="rId14" w:history="1">
+        <w:r>
+          <w:rPr>
+            <w:rStyle w:val="Hyperlink"/>
+          </w:rPr>
+          <w:t>http://www.cs.cmu.edu/~ggordon/likhachev-etal.anytime-dstar.pdf</w:t>
+        </w:r>
+      </w:hyperlink>
+      <w:r>
+        <w:t xml:space="preserve"> -</w:t>
+      </w:r>
+      <w:r>
+        <w:t xml:space="preserve"> </w:t>
+      </w:r>
+      <w:r>
+        <w:t xml:space="preserve">Maxim </w:t>
+      </w:r>
+      <w:proofErr w:type="spellStart"/>
+      <w:r>
+        <w:t>Likhachev</w:t>
+      </w:r>
+      <w:proofErr w:type="spellEnd"/>
+      <w:r>
+        <w:t xml:space="preserve">† , Dave Ferguson† , Geoff Gordon† , Anthony </w:t>
+      </w:r>
+      <w:proofErr w:type="spellStart"/>
+      <w:r>
+        <w:t>Stentz</w:t>
+      </w:r>
+      <w:proofErr w:type="spellEnd"/>
+      <w:r>
+        <w:t xml:space="preserve">† , and Sebastian </w:t>
+      </w:r>
+      <w:proofErr w:type="spellStart"/>
+      <w:r>
+        <w:t>Thrun</w:t>
+      </w:r>
+      <w:proofErr w:type="spellEnd"/>
+      <w:r>
+        <w:t>‡</w:t>
+      </w:r>
+      <w:bookmarkStart w:id="7" w:name="_GoBack"/>
       <w:bookmarkEnd w:id="7"/>
-      <w:r>
-        <w:rPr>
-          <w:sz w:val="24"/>
-          <w:szCs w:val="24"/>
-        </w:rPr>
-        <w:t xml:space="preserve"> </w:t>
-      </w:r>
-      <w:proofErr w:type="gramStart"/>
-      <w:r>
-        <w:rPr>
-          <w:sz w:val="24"/>
-          <w:szCs w:val="24"/>
-        </w:rPr>
-        <w:t>( adding</w:t>
-      </w:r>
-      <w:proofErr w:type="gramEnd"/>
-      <w:r>
-        <w:rPr>
-          <w:sz w:val="24"/>
-          <w:szCs w:val="24"/>
-        </w:rPr>
-        <w:t xml:space="preserve"> all links here for now )</w:t>
-      </w:r>
-    </w:p>
-    <w:p/>
-    <w:p>
-      <w:hyperlink r:id="rId12" w:history="1">
-        <w:r>
-          <w:rPr>
-            <w:rStyle w:val="Hyperlink"/>
-          </w:rPr>
-          <w:t>https://core.ac.uk/download/pdf/235050716.pdf</w:t>
-        </w:r>
-      </w:hyperlink>
-      <w:r>
-        <w:t xml:space="preserve"> </w:t>
-      </w:r>
-      <w:proofErr w:type="gramStart"/>
-      <w:r>
-        <w:t>-  Path</w:t>
-      </w:r>
-      <w:proofErr w:type="gramEnd"/>
-      <w:r>
-        <w:t xml:space="preserve"> Planning Algorithm using D* Heuristic Method Based on PSO in Dynamic Environment Firas A. </w:t>
-      </w:r>
-      <w:proofErr w:type="spellStart"/>
-      <w:r>
-        <w:t>Raheema</w:t>
-      </w:r>
-      <w:proofErr w:type="spellEnd"/>
-      <w:r>
-        <w:t xml:space="preserve"> *, </w:t>
-      </w:r>
-      <w:proofErr w:type="spellStart"/>
-      <w:r>
-        <w:t>Umniah</w:t>
-      </w:r>
-      <w:proofErr w:type="spellEnd"/>
-      <w:r>
-        <w:t xml:space="preserve"> I. </w:t>
-      </w:r>
-      <w:proofErr w:type="spellStart"/>
-      <w:r>
-        <w:t>Hameedb</w:t>
-      </w:r>
-      <w:proofErr w:type="spellEnd"/>
-    </w:p>
-    <w:p>
-      <w:hyperlink r:id="rId13" w:history="1">
-        <w:r>
-          <w:rPr>
-            <w:rStyle w:val="Hyperlink"/>
-          </w:rPr>
-          <w:t>https://medium.com/@nicholas.w.swift/easy-a-star-pathfinding-7e6689c7f7b2</w:t>
-        </w:r>
-      </w:hyperlink>
-      <w:r>
-        <w:t xml:space="preserve">  -Nicholas Swift Feb 27 2017</w:t>
-      </w:r>
-    </w:p>
-    <w:p/>
+    </w:p>
     <w:p/>
     <w:p>
       <w:pPr>
@@ -1869,7 +1914,7 @@
       </w:r>
     </w:p>
     <w:sectPr>
-      <w:footerReference w:type="default" r:id="rId14"/>
+      <w:footerReference w:type="default" r:id="rId15"/>
       <w:pgSz w:w="11906" w:h="16838"/>
       <w:pgMar w:top="1440" w:right="1440" w:bottom="1440" w:left="1440" w:header="708" w:footer="708" w:gutter="0"/>
       <w:pgNumType w:start="0"/>
@@ -5210,7 +5255,7 @@
 </file>
 
 <file path=customXml/itemProps4.xml><?xml version="1.0" encoding="utf-8"?>
-<ds:datastoreItem xmlns:ds="http://schemas.openxmlformats.org/officeDocument/2006/customXml" ds:itemID="{14B543C0-656D-4CA1-9724-471EBEBFBC8F}">
+<ds:datastoreItem xmlns:ds="http://schemas.openxmlformats.org/officeDocument/2006/customXml" ds:itemID="{47A9BDFF-5BCB-49F3-BA79-5B805F79EE8F}">
   <ds:schemaRefs>
     <ds:schemaRef ds:uri="http://schemas.openxmlformats.org/officeDocument/2006/bibliography"/>
   </ds:schemaRefs>

</xml_diff>